<commit_message>
Added animal process chart
</commit_message>
<xml_diff>
--- a/Project Doc.docx
+++ b/Project Doc.docx
@@ -568,25 +568,12 @@
     </w:p>
     <w:p>
       <w:r>
-        <w:t>We were inspired by peopl</w:t>
-      </w:r>
-      <w:r>
-        <w:t>e’s lack of thought put into the environment when producing products for public construction, for example deforestation to mine coltan in the congo and deforestation for agriculture</w:t>
-      </w:r>
-      <w:r>
-        <w:t>.</w:t>
-      </w:r>
-      <w:r>
-        <w:t xml:space="preserve"> And the drastic effect that the </w:t>
-      </w:r>
-      <w:r>
-        <w:t>disappearance</w:t>
-      </w:r>
-      <w:r>
-        <w:t xml:space="preserve"> </w:t>
-      </w:r>
-      <w:r>
-        <w:t>of one species has on the rest of the ecosystem.</w:t>
+        <w:t>The loss of species is a disaster for mankind.</w:t>
+      </w:r>
+    </w:p>
+    <w:p>
+      <w:r>
+        <w:t>This is because a lot of different species rely on each other for food, and when one is removed it can cause a cascading affect and other species can become extinct. This problem is caused by the widespread lack of thought towards the environment, these issues can include things like deforestation, global warming and pollution.</w:t>
       </w:r>
     </w:p>
     <w:p>
@@ -607,7 +594,21 @@
         <w:rPr>
           <w:b/>
         </w:rPr>
-        <w:t>What is the challenge and what is your solution meant to achieve? What is the problem you’re actually trying to solve with your solution? Who will benefit from your solution? How? What are their needs?</w:t>
+        <w:t xml:space="preserve">What is the challenge and what is your solution meant to achieve? What is the problem you’re </w:t>
+      </w:r>
+      <w:proofErr w:type="gramStart"/>
+      <w:r>
+        <w:rPr>
+          <w:b/>
+        </w:rPr>
+        <w:t>actually trying</w:t>
+      </w:r>
+      <w:proofErr w:type="gramEnd"/>
+      <w:r>
+        <w:rPr>
+          <w:b/>
+        </w:rPr>
+        <w:t xml:space="preserve"> to solve with your solution? Who will benefit from your solution? How? What are their needs?</w:t>
       </w:r>
     </w:p>
     <w:p>
@@ -625,7 +626,7 @@
     </w:p>
     <w:p>
       <w:r>
-        <w:t>Our solution is to create a simulation that represents an ecosystem (not a real example) as closely as possible, with at least 5 (ideally 10) interdependent species with different traits. The simulation will be interactive so the user can interact with the world once it reaches a stable population. And then they will see what one small change can do to the rest of the ecosystem.</w:t>
+        <w:t>Our solution is to spread awareness by creating a simulation that represents an ecosystem as closely as possible, with multiple interdependent species with different traits. The simulation will be interactive so the user can interact with the world once it reaches a stable population. The user will then see what one small change can do to the rest of the ecosystem.</w:t>
       </w:r>
     </w:p>
     <w:p/>
@@ -709,6 +710,7 @@
         </w:numPr>
       </w:pPr>
       <w:r>
+        <w:lastRenderedPageBreak/>
         <w:t xml:space="preserve">It must produce a </w:t>
       </w:r>
       <w:r>
@@ -725,7 +727,6 @@
         <w:rPr>
           <w:highlight w:val="yellow"/>
         </w:rPr>
-        <w:lastRenderedPageBreak/>
         <w:t>TIP: It’s a good idea to incorporate your mini-bosses to this work to reuse your previous code/experience. Adapt and extend.</w:t>
       </w:r>
     </w:p>
@@ -859,7 +860,15 @@
               <w:cnfStyle w:val="100000000000" w:firstRow="1" w:lastRow="0" w:firstColumn="0" w:lastColumn="0" w:oddVBand="0" w:evenVBand="0" w:oddHBand="0" w:evenHBand="0" w:firstRowFirstColumn="0" w:firstRowLastColumn="0" w:lastRowFirstColumn="0" w:lastRowLastColumn="0"/>
             </w:pPr>
             <w:r>
-              <w:t>Estimated Time Of Completion</w:t>
+              <w:t xml:space="preserve">Estimated Time </w:t>
+            </w:r>
+            <w:proofErr w:type="gramStart"/>
+            <w:r>
+              <w:t>Of</w:t>
+            </w:r>
+            <w:proofErr w:type="gramEnd"/>
+            <w:r>
+              <w:t xml:space="preserve"> Completion</w:t>
             </w:r>
           </w:p>
         </w:tc>
@@ -968,7 +977,7 @@
               <w:rPr>
                 <w:smallCaps/>
               </w:rPr>
-              <w:t>Launcher / Installer (python)</w:t>
+              <w:t>Launcher (python)</w:t>
             </w:r>
           </w:p>
         </w:tc>
@@ -992,6 +1001,64 @@
           <w:p>
             <w:pPr>
               <w:cnfStyle w:val="000000000000" w:firstRow="0" w:lastRow="0" w:firstColumn="0" w:lastColumn="0" w:oddVBand="0" w:evenVBand="0" w:oddHBand="0" w:evenHBand="0" w:firstRowFirstColumn="0" w:firstRowLastColumn="0" w:lastRowFirstColumn="0" w:lastRowLastColumn="0"/>
+            </w:pPr>
+          </w:p>
+        </w:tc>
+      </w:tr>
+      <w:tr>
+        <w:trPr>
+          <w:cnfStyle w:val="000000100000" w:firstRow="0" w:lastRow="0" w:firstColumn="0" w:lastColumn="0" w:oddVBand="0" w:evenVBand="0" w:oddHBand="1" w:evenHBand="0" w:firstRowFirstColumn="0" w:firstRowLastColumn="0" w:lastRowFirstColumn="0" w:lastRowLastColumn="0"/>
+        </w:trPr>
+        <w:tc>
+          <w:tcPr>
+            <w:cnfStyle w:val="001000000000" w:firstRow="0" w:lastRow="0" w:firstColumn="1" w:lastColumn="0" w:oddVBand="0" w:evenVBand="0" w:oddHBand="0" w:evenHBand="0" w:firstRowFirstColumn="0" w:firstRowLastColumn="0" w:lastRowFirstColumn="0" w:lastRowLastColumn="0"/>
+            <w:tcW w:w="562" w:type="dxa"/>
+          </w:tcPr>
+          <w:p>
+            <w:r>
+              <w:t>3</w:t>
+            </w:r>
+          </w:p>
+        </w:tc>
+        <w:tc>
+          <w:tcPr>
+            <w:tcW w:w="2835" w:type="dxa"/>
+          </w:tcPr>
+          <w:p>
+            <w:pPr>
+              <w:cnfStyle w:val="000000100000" w:firstRow="0" w:lastRow="0" w:firstColumn="0" w:lastColumn="0" w:oddVBand="0" w:evenVBand="0" w:oddHBand="1" w:evenHBand="0" w:firstRowFirstColumn="0" w:firstRowLastColumn="0" w:lastRowFirstColumn="0" w:lastRowLastColumn="0"/>
+              <w:rPr>
+                <w:smallCaps/>
+              </w:rPr>
+            </w:pPr>
+            <w:r>
+              <w:rPr>
+                <w:smallCaps/>
+              </w:rPr>
+              <w:t>Presentation</w:t>
+            </w:r>
+          </w:p>
+        </w:tc>
+        <w:tc>
+          <w:tcPr>
+            <w:tcW w:w="3365" w:type="dxa"/>
+          </w:tcPr>
+          <w:p>
+            <w:pPr>
+              <w:cnfStyle w:val="000000100000" w:firstRow="0" w:lastRow="0" w:firstColumn="0" w:lastColumn="0" w:oddVBand="0" w:evenVBand="0" w:oddHBand="1" w:evenHBand="0" w:firstRowFirstColumn="0" w:firstRowLastColumn="0" w:lastRowFirstColumn="0" w:lastRowLastColumn="0"/>
+            </w:pPr>
+            <w:r>
+              <w:t>Nigel</w:t>
+            </w:r>
+          </w:p>
+        </w:tc>
+        <w:tc>
+          <w:tcPr>
+            <w:tcW w:w="2254" w:type="dxa"/>
+          </w:tcPr>
+          <w:p>
+            <w:pPr>
+              <w:cnfStyle w:val="000000100000" w:firstRow="0" w:lastRow="0" w:firstColumn="0" w:lastColumn="0" w:oddVBand="0" w:evenVBand="0" w:oddHBand="1" w:evenHBand="0" w:firstRowFirstColumn="0" w:firstRowLastColumn="0" w:lastRowFirstColumn="0" w:lastRowLastColumn="0"/>
             </w:pPr>
           </w:p>
         </w:tc>
@@ -1073,7 +1140,15 @@
               <w:cnfStyle w:val="100000000000" w:firstRow="1" w:lastRow="0" w:firstColumn="0" w:lastColumn="0" w:oddVBand="0" w:evenVBand="0" w:oddHBand="0" w:evenHBand="0" w:firstRowFirstColumn="0" w:firstRowLastColumn="0" w:lastRowFirstColumn="0" w:lastRowLastColumn="0"/>
             </w:pPr>
             <w:r>
-              <w:t>Estimated Time Of Completion</w:t>
+              <w:t xml:space="preserve">Estimated Time </w:t>
+            </w:r>
+            <w:proofErr w:type="gramStart"/>
+            <w:r>
+              <w:t>Of</w:t>
+            </w:r>
+            <w:proofErr w:type="gramEnd"/>
+            <w:r>
+              <w:t xml:space="preserve"> Completion</w:t>
             </w:r>
           </w:p>
         </w:tc>
@@ -1401,7 +1476,15 @@
     </w:p>
     <w:p>
       <w:r>
-        <w:t>You will also need to include sufficient annotations (notes) in your design to help communicate your ideas amongst team members and with your teacher(s).</w:t>
+        <w:t xml:space="preserve">You will also need to include </w:t>
+      </w:r>
+      <w:proofErr w:type="gramStart"/>
+      <w:r>
+        <w:t>sufficient</w:t>
+      </w:r>
+      <w:proofErr w:type="gramEnd"/>
+      <w:r>
+        <w:t xml:space="preserve"> annotations (notes) in your design to help communicate your ideas amongst team members and with your teacher(s).</w:t>
       </w:r>
     </w:p>
     <w:p>
@@ -1414,131 +1497,172 @@
     </w:p>
     <w:p>
       <w:r>
-        <w:t>DESIGN 1: [</w:t>
-      </w:r>
-      <w:r>
-        <w:rPr>
-          <w:highlight w:val="yellow"/>
-        </w:rPr>
-        <w:t>TODO</w:t>
-      </w:r>
-      <w:r>
-        <w:t xml:space="preserve">: A proper visualisation and description, e.g. if making a game/app then provide a rough </w:t>
-      </w:r>
-      <w:r>
-        <w:rPr>
-          <w:b/>
-        </w:rPr>
-        <w:t>screenshot/mockup</w:t>
-      </w:r>
-      <w:r>
-        <w:t>]</w:t>
+        <w:t xml:space="preserve">DESIGN 1: </w:t>
+      </w:r>
+      <w:r>
+        <w:rPr>
+          <w:noProof/>
+        </w:rPr>
+        <w:drawing>
+          <wp:inline distT="0" distB="0" distL="0" distR="0" wp14:anchorId="2C08B719" wp14:editId="554A425E">
+            <wp:extent cx="5730240" cy="1873250"/>
+            <wp:effectExtent l="0" t="0" r="3810" b="0"/>
+            <wp:docPr id="2" name="Picture 2"/>
+            <wp:cNvGraphicFramePr>
+              <a:graphicFrameLocks xmlns:a="http://schemas.openxmlformats.org/drawingml/2006/main" noChangeAspect="1"/>
+            </wp:cNvGraphicFramePr>
+            <a:graphic xmlns:a="http://schemas.openxmlformats.org/drawingml/2006/main">
+              <a:graphicData uri="http://schemas.openxmlformats.org/drawingml/2006/picture">
+                <pic:pic xmlns:pic="http://schemas.openxmlformats.org/drawingml/2006/picture">
+                  <pic:nvPicPr>
+                    <pic:cNvPr id="0" name="Picture 2"/>
+                    <pic:cNvPicPr>
+                      <a:picLocks noChangeAspect="1" noChangeArrowheads="1"/>
+                    </pic:cNvPicPr>
+                  </pic:nvPicPr>
+                  <pic:blipFill>
+                    <a:blip r:embed="rId5" cstate="print">
+                      <a:extLst>
+                        <a:ext uri="{28A0092B-C50C-407E-A947-70E740481C1C}">
+                          <a14:useLocalDpi xmlns:a14="http://schemas.microsoft.com/office/drawing/2010/main" val="0"/>
+                        </a:ext>
+                      </a:extLst>
+                    </a:blip>
+                    <a:srcRect/>
+                    <a:stretch>
+                      <a:fillRect/>
+                    </a:stretch>
+                  </pic:blipFill>
+                  <pic:spPr bwMode="auto">
+                    <a:xfrm>
+                      <a:off x="0" y="0"/>
+                      <a:ext cx="5730240" cy="1873250"/>
+                    </a:xfrm>
+                    <a:prstGeom prst="rect">
+                      <a:avLst/>
+                    </a:prstGeom>
+                    <a:noFill/>
+                    <a:ln>
+                      <a:noFill/>
+                    </a:ln>
+                  </pic:spPr>
+                </pic:pic>
+              </a:graphicData>
+            </a:graphic>
+          </wp:inline>
+        </w:drawing>
+      </w:r>
+      <w:r>
+        <w:t xml:space="preserve"> </w:t>
+      </w:r>
+      <w:r>
+        <w:t>Animal behaviour process.</w:t>
       </w:r>
     </w:p>
     <w:p/>
     <w:p/>
     <w:p/>
     <w:p/>
+    <w:p>
+      <w:pPr>
+        <w:pStyle w:val="Heading2"/>
+      </w:pPr>
+      <w:r>
+        <w:t>Report</w:t>
+      </w:r>
+    </w:p>
+    <w:p>
+      <w:r>
+        <w:t>DESIGN 1: [</w:t>
+      </w:r>
+      <w:r>
+        <w:rPr>
+          <w:highlight w:val="yellow"/>
+        </w:rPr>
+        <w:t>TODO</w:t>
+      </w:r>
+      <w:r>
+        <w:t xml:space="preserve">: A proper visualisation and description, e.g. a </w:t>
+      </w:r>
+      <w:r>
+        <w:rPr>
+          <w:b/>
+        </w:rPr>
+        <w:t>sitemap</w:t>
+      </w:r>
+      <w:r>
+        <w:t xml:space="preserve"> and/or a </w:t>
+      </w:r>
+      <w:r>
+        <w:rPr>
+          <w:b/>
+        </w:rPr>
+        <w:t>list of pages</w:t>
+      </w:r>
+      <w:r>
+        <w:t>]</w:t>
+      </w:r>
+    </w:p>
+    <w:p>
+      <w:r>
+        <w:t>NIGECAT DO THIS</w:t>
+      </w:r>
+      <w:r>
+        <w:t xml:space="preserve"> (sorry in advance if I forget)</w:t>
+      </w:r>
+      <w:bookmarkStart w:id="1" w:name="_GoBack"/>
+      <w:bookmarkEnd w:id="1"/>
+    </w:p>
     <w:p/>
-    <w:p/>
-    <w:p>
-      <w:r>
-        <w:t xml:space="preserve">DESIGN 2: [If needed, </w:t>
-      </w:r>
-      <w:r>
-        <w:rPr>
-          <w:highlight w:val="yellow"/>
-        </w:rPr>
-        <w:t>TODO</w:t>
-      </w:r>
-      <w:r>
-        <w:t>: A proper visualisation and description]</w:t>
-      </w:r>
-    </w:p>
-    <w:p/>
-    <w:p>
-      <w:pPr>
-        <w:pStyle w:val="Heading2"/>
-      </w:pPr>
-      <w:r>
-        <w:t>Report</w:t>
-      </w:r>
-    </w:p>
-    <w:p>
-      <w:r>
-        <w:t>DESIGN 1: [</w:t>
-      </w:r>
-      <w:r>
-        <w:rPr>
-          <w:highlight w:val="yellow"/>
-        </w:rPr>
-        <w:t>TODO</w:t>
-      </w:r>
-      <w:r>
-        <w:t xml:space="preserve">: A proper visualisation and description, e.g. a </w:t>
-      </w:r>
-      <w:r>
-        <w:rPr>
-          <w:b/>
-        </w:rPr>
-        <w:t>sitemap</w:t>
-      </w:r>
-      <w:r>
-        <w:t xml:space="preserve"> and/or a </w:t>
-      </w:r>
-      <w:r>
-        <w:rPr>
-          <w:b/>
-        </w:rPr>
-        <w:t>list of pages</w:t>
-      </w:r>
-      <w:r>
-        <w:t>]</w:t>
-      </w:r>
-    </w:p>
-    <w:p/>
-    <w:p>
-      <w:r>
-        <w:t>DESIGN 2: [If needed, A proper visualisation and description]</w:t>
-      </w:r>
-    </w:p>
-    <w:p/>
+    <w:p>
+      <w:pPr>
+        <w:pStyle w:val="Heading1"/>
+      </w:pPr>
+      <w:r>
+        <w:lastRenderedPageBreak/>
+        <w:t>Interview &amp; Negotiation</w:t>
+      </w:r>
+    </w:p>
+    <w:p>
+      <w:r>
+        <w:t xml:space="preserve">When you reach this step, you must contact your teacher(s) to arrange for an interview. Please </w:t>
+      </w:r>
+      <w:r>
+        <w:rPr>
+          <w:b/>
+        </w:rPr>
+        <w:t>email</w:t>
+      </w:r>
+      <w:r>
+        <w:t xml:space="preserve"> your request to your teacher(s) with a </w:t>
+      </w:r>
+      <w:r>
+        <w:rPr>
+          <w:b/>
+        </w:rPr>
+        <w:t>copy of this Word document</w:t>
+      </w:r>
+      <w:r>
+        <w:t xml:space="preserve">, completed up to this point. </w:t>
+      </w:r>
+    </w:p>
     <w:p>
       <w:pPr>
         <w:pBdr>
           <w:bottom w:val="single" w:sz="6" w:space="1" w:color="auto"/>
         </w:pBdr>
       </w:pPr>
-    </w:p>
-    <w:p>
-      <w:pPr>
-        <w:pStyle w:val="Heading1"/>
-      </w:pPr>
-      <w:r>
-        <w:t>Interview &amp; Negotiation</w:t>
-      </w:r>
-    </w:p>
-    <w:p>
-      <w:r>
-        <w:t xml:space="preserve">When you reach this step, you must contact your teacher(s) to arrange for an interview. Please </w:t>
-      </w:r>
-      <w:r>
-        <w:rPr>
-          <w:b/>
-        </w:rPr>
-        <w:t>email</w:t>
-      </w:r>
-      <w:r>
-        <w:t xml:space="preserve"> your request to your teacher(s) with a </w:t>
-      </w:r>
-      <w:r>
-        <w:rPr>
-          <w:b/>
-        </w:rPr>
-        <w:t>copy of this Word document</w:t>
-      </w:r>
-      <w:r>
-        <w:t xml:space="preserve">, completed up to this point. </w:t>
+      <w:r>
+        <w:t xml:space="preserve">Your teacher(s) will interview your team to make sure you are ready for the project. This is your opportunity to negotiate with the teacher(s) to make sure you are fully supported in what you are doing. If you need any </w:t>
+      </w:r>
+      <w:r>
+        <w:rPr>
+          <w:b/>
+        </w:rPr>
+        <w:t>special equipment</w:t>
+      </w:r>
+      <w:r>
+        <w:t>, now is the time to ask for it!</w:t>
       </w:r>
     </w:p>
     <w:p>
@@ -1548,26 +1672,6 @@
         </w:pBdr>
       </w:pPr>
       <w:r>
-        <w:lastRenderedPageBreak/>
-        <w:t xml:space="preserve">Your teacher(s) will interview your team to make sure you are ready for the project. This is your opportunity to negotiate with the teacher(s) to make sure you are fully supported in what you are doing. If you need any </w:t>
-      </w:r>
-      <w:r>
-        <w:rPr>
-          <w:b/>
-        </w:rPr>
-        <w:t>special equipment</w:t>
-      </w:r>
-      <w:r>
-        <w:t>, now is the time to ask for it!</w:t>
-      </w:r>
-    </w:p>
-    <w:p>
-      <w:pPr>
-        <w:pBdr>
-          <w:bottom w:val="single" w:sz="6" w:space="1" w:color="auto"/>
-        </w:pBdr>
-      </w:pPr>
-      <w:r>
         <w:t xml:space="preserve">You should also clarify with your teacher(s) </w:t>
       </w:r>
       <w:r>
@@ -1597,13 +1701,6 @@
       <w:r>
         <w:t xml:space="preserve"> section above).</w:t>
       </w:r>
-    </w:p>
-    <w:p>
-      <w:pPr>
-        <w:pBdr>
-          <w:bottom w:val="single" w:sz="6" w:space="1" w:color="auto"/>
-        </w:pBdr>
-      </w:pPr>
     </w:p>
     <w:p>
       <w:pPr>
@@ -1680,7 +1777,15 @@
               <w:cnfStyle w:val="100000000000" w:firstRow="1" w:lastRow="0" w:firstColumn="0" w:lastColumn="0" w:oddVBand="0" w:evenVBand="0" w:oddHBand="0" w:evenHBand="0" w:firstRowFirstColumn="0" w:firstRowLastColumn="0" w:lastRowFirstColumn="0" w:lastRowLastColumn="0"/>
             </w:pPr>
             <w:r>
-              <w:t>How To Submit</w:t>
+              <w:t xml:space="preserve">How </w:t>
+            </w:r>
+            <w:proofErr w:type="gramStart"/>
+            <w:r>
+              <w:t>To</w:t>
+            </w:r>
+            <w:proofErr w:type="gramEnd"/>
+            <w:r>
+              <w:t xml:space="preserve"> Submit</w:t>
             </w:r>
           </w:p>
         </w:tc>
@@ -1805,8 +1910,6 @@
             <w:r>
               <w:t>GitHub</w:t>
             </w:r>
-            <w:bookmarkStart w:id="1" w:name="_GoBack"/>
-            <w:bookmarkEnd w:id="1"/>
           </w:p>
         </w:tc>
       </w:tr>
@@ -2042,20 +2145,11 @@
           </w:tcPr>
           <w:p>
             <w:pPr>
+              <w:tabs>
+                <w:tab w:val="center" w:pos="1241"/>
+              </w:tabs>
               <w:cnfStyle w:val="000000100000" w:firstRow="0" w:lastRow="0" w:firstColumn="0" w:lastColumn="0" w:oddVBand="0" w:evenVBand="0" w:oddHBand="1" w:evenHBand="0" w:firstRowFirstColumn="0" w:firstRowLastColumn="0" w:lastRowFirstColumn="0" w:lastRowLastColumn="0"/>
             </w:pPr>
-            <w:r>
-              <w:t>[</w:t>
-            </w:r>
-            <w:r>
-              <w:rPr>
-                <w:highlight w:val="yellow"/>
-              </w:rPr>
-              <w:t>TODO</w:t>
-            </w:r>
-            <w:r>
-              <w:t>]</w:t>
-            </w:r>
           </w:p>
         </w:tc>
         <w:tc>
@@ -2223,18 +2317,6 @@
             <w:pPr>
               <w:cnfStyle w:val="000000100000" w:firstRow="0" w:lastRow="0" w:firstColumn="0" w:lastColumn="0" w:oddVBand="0" w:evenVBand="0" w:oddHBand="1" w:evenHBand="0" w:firstRowFirstColumn="0" w:firstRowLastColumn="0" w:lastRowFirstColumn="0" w:lastRowLastColumn="0"/>
             </w:pPr>
-            <w:r>
-              <w:t>[</w:t>
-            </w:r>
-            <w:r>
-              <w:rPr>
-                <w:highlight w:val="yellow"/>
-              </w:rPr>
-              <w:t>TODO</w:t>
-            </w:r>
-            <w:r>
-              <w:t>]</w:t>
-            </w:r>
           </w:p>
         </w:tc>
         <w:tc>
@@ -2323,7 +2405,15 @@
         <w:t>a survey and a discussion</w:t>
       </w:r>
       <w:r>
-        <w:t>. The average of the peer assessment results for your work will contribute up to 20% of your final result. The other 80% comes from your teacher(s).</w:t>
+        <w:t xml:space="preserve">. The average of the peer assessment results for your work will contribute up to 20% of your </w:t>
+      </w:r>
+      <w:proofErr w:type="gramStart"/>
+      <w:r>
+        <w:t>final result</w:t>
+      </w:r>
+      <w:proofErr w:type="gramEnd"/>
+      <w:r>
+        <w:t>. The other 80% comes from your teacher(s).</w:t>
       </w:r>
     </w:p>
     <w:p>
@@ -2950,7 +3040,7 @@
       </w:pPr>
     </w:pPrDefault>
   </w:docDefaults>
-  <w:latentStyles w:defLockedState="0" w:defUIPriority="99" w:defSemiHidden="0" w:defUnhideWhenUsed="0" w:defQFormat="0" w:count="376">
+  <w:latentStyles w:defLockedState="0" w:defUIPriority="99" w:defSemiHidden="0" w:defUnhideWhenUsed="0" w:defQFormat="0" w:count="375">
     <w:lsdException w:name="Normal" w:uiPriority="0" w:qFormat="1"/>
     <w:lsdException w:name="heading 1" w:uiPriority="9" w:qFormat="1"/>
     <w:lsdException w:name="heading 2" w:semiHidden="1" w:uiPriority="9" w:unhideWhenUsed="1" w:qFormat="1"/>
@@ -3056,6 +3146,7 @@
     <w:lsdException w:name="HTML Sample" w:semiHidden="1" w:unhideWhenUsed="1"/>
     <w:lsdException w:name="HTML Typewriter" w:semiHidden="1" w:unhideWhenUsed="1"/>
     <w:lsdException w:name="HTML Variable" w:semiHidden="1" w:unhideWhenUsed="1"/>
+    <w:lsdException w:name="Normal Table" w:semiHidden="1" w:unhideWhenUsed="1"/>
     <w:lsdException w:name="annotation subject" w:semiHidden="1" w:unhideWhenUsed="1"/>
     <w:lsdException w:name="No List" w:semiHidden="1" w:unhideWhenUsed="1"/>
     <w:lsdException w:name="Outline List 1" w:semiHidden="1" w:unhideWhenUsed="1"/>
@@ -3102,8 +3193,10 @@
     <w:lsdException w:name="Table Subtle 2" w:semiHidden="1" w:unhideWhenUsed="1"/>
     <w:lsdException w:name="Table Web 1" w:semiHidden="1" w:unhideWhenUsed="1"/>
     <w:lsdException w:name="Table Web 2" w:semiHidden="1" w:unhideWhenUsed="1"/>
+    <w:lsdException w:name="Table Web 3" w:semiHidden="1" w:unhideWhenUsed="1"/>
     <w:lsdException w:name="Balloon Text" w:semiHidden="1" w:unhideWhenUsed="1"/>
     <w:lsdException w:name="Table Grid" w:uiPriority="39"/>
+    <w:lsdException w:name="Table Theme" w:semiHidden="1" w:unhideWhenUsed="1"/>
     <w:lsdException w:name="Placeholder Text" w:semiHidden="1"/>
     <w:lsdException w:name="No Spacing" w:uiPriority="1" w:qFormat="1"/>
     <w:lsdException w:name="Light Shading" w:uiPriority="60"/>
@@ -3323,7 +3416,6 @@
     <w:lsdException w:name="Smart Hyperlink" w:semiHidden="1" w:unhideWhenUsed="1"/>
     <w:lsdException w:name="Hashtag" w:semiHidden="1" w:unhideWhenUsed="1"/>
     <w:lsdException w:name="Unresolved Mention" w:semiHidden="1" w:unhideWhenUsed="1"/>
-    <w:lsdException w:name="Smart Link" w:semiHidden="1" w:unhideWhenUsed="1"/>
   </w:latentStyles>
   <w:style w:type="paragraph" w:default="1" w:styleId="Normal">
     <w:name w:val="Normal"/>
@@ -3598,6 +3690,59 @@
       <w:color w:val="1F3763" w:themeColor="accent1" w:themeShade="7F"/>
       <w:sz w:val="24"/>
       <w:szCs w:val="24"/>
+    </w:rPr>
+  </w:style>
+  <w:style w:type="paragraph" w:styleId="BalloonText">
+    <w:name w:val="Balloon Text"/>
+    <w:basedOn w:val="Normal"/>
+    <w:link w:val="BalloonTextChar"/>
+    <w:uiPriority w:val="99"/>
+    <w:semiHidden/>
+    <w:unhideWhenUsed/>
+    <w:rsid w:val="000F32BD"/>
+    <w:pPr>
+      <w:spacing w:after="0" w:line="240" w:lineRule="auto"/>
+    </w:pPr>
+    <w:rPr>
+      <w:rFonts w:ascii="Segoe UI" w:hAnsi="Segoe UI" w:cs="Segoe UI"/>
+      <w:sz w:val="18"/>
+      <w:szCs w:val="18"/>
+    </w:rPr>
+  </w:style>
+  <w:style w:type="character" w:customStyle="1" w:styleId="BalloonTextChar">
+    <w:name w:val="Balloon Text Char"/>
+    <w:basedOn w:val="DefaultParagraphFont"/>
+    <w:link w:val="BalloonText"/>
+    <w:uiPriority w:val="99"/>
+    <w:semiHidden/>
+    <w:rsid w:val="000F32BD"/>
+    <w:rPr>
+      <w:rFonts w:ascii="Segoe UI" w:hAnsi="Segoe UI" w:cs="Segoe UI"/>
+      <w:sz w:val="18"/>
+      <w:szCs w:val="18"/>
+    </w:rPr>
+  </w:style>
+  <w:style w:type="character" w:styleId="Hyperlink">
+    <w:name w:val="Hyperlink"/>
+    <w:basedOn w:val="DefaultParagraphFont"/>
+    <w:uiPriority w:val="99"/>
+    <w:unhideWhenUsed/>
+    <w:rsid w:val="000F32BD"/>
+    <w:rPr>
+      <w:color w:val="0563C1" w:themeColor="hyperlink"/>
+      <w:u w:val="single"/>
+    </w:rPr>
+  </w:style>
+  <w:style w:type="character" w:styleId="UnresolvedMention">
+    <w:name w:val="Unresolved Mention"/>
+    <w:basedOn w:val="DefaultParagraphFont"/>
+    <w:uiPriority w:val="99"/>
+    <w:semiHidden/>
+    <w:unhideWhenUsed/>
+    <w:rsid w:val="000F32BD"/>
+    <w:rPr>
+      <w:color w:val="605E5C"/>
+      <w:shd w:val="clear" w:color="auto" w:fill="E1DFDD"/>
     </w:rPr>
   </w:style>
 </w:styles>

</xml_diff>

<commit_message>
Added new chart image
</commit_message>
<xml_diff>
--- a/Project Doc.docx
+++ b/Project Doc.docx
@@ -100,16 +100,11 @@
         <w:pStyle w:val="Heading1"/>
       </w:pPr>
       <w:r>
-        <w:t xml:space="preserve">Team Name: Teem </w:t>
-      </w:r>
-      <w:proofErr w:type="spellStart"/>
-      <w:r>
-        <w:t>Be</w:t>
+        <w:t>Team Name: Teem Be</w:t>
       </w:r>
       <w:r>
         <w:t>anCat</w:t>
       </w:r>
-      <w:proofErr w:type="spellEnd"/>
     </w:p>
     <w:p>
       <w:pPr>
@@ -605,21 +600,7 @@
         <w:rPr>
           <w:b/>
         </w:rPr>
-        <w:t xml:space="preserve">What is the challenge and what is your solution meant to achieve? What is the problem you’re </w:t>
-      </w:r>
-      <w:proofErr w:type="gramStart"/>
-      <w:r>
-        <w:rPr>
-          <w:b/>
-        </w:rPr>
-        <w:t>actually trying</w:t>
-      </w:r>
-      <w:proofErr w:type="gramEnd"/>
-      <w:r>
-        <w:rPr>
-          <w:b/>
-        </w:rPr>
-        <w:t xml:space="preserve"> to solve with your solution? Who will benefit from your solution? How? What are their needs?</w:t>
+        <w:t>What is the challenge and what is your solution meant to achieve? What is the problem you’re actually trying to solve with your solution? Who will benefit from your solution? How? What are their needs?</w:t>
       </w:r>
     </w:p>
     <w:p>
@@ -871,15 +852,7 @@
               <w:cnfStyle w:val="100000000000" w:firstRow="1" w:lastRow="0" w:firstColumn="0" w:lastColumn="0" w:oddVBand="0" w:evenVBand="0" w:oddHBand="0" w:evenHBand="0" w:firstRowFirstColumn="0" w:firstRowLastColumn="0" w:lastRowFirstColumn="0" w:lastRowLastColumn="0"/>
             </w:pPr>
             <w:r>
-              <w:t xml:space="preserve">Estimated Time </w:t>
-            </w:r>
-            <w:proofErr w:type="gramStart"/>
-            <w:r>
-              <w:t>Of</w:t>
-            </w:r>
-            <w:proofErr w:type="gramEnd"/>
-            <w:r>
-              <w:t xml:space="preserve"> Completion</w:t>
+              <w:t>Estimated Time Of Completion</w:t>
             </w:r>
           </w:p>
         </w:tc>
@@ -1151,15 +1124,7 @@
               <w:cnfStyle w:val="100000000000" w:firstRow="1" w:lastRow="0" w:firstColumn="0" w:lastColumn="0" w:oddVBand="0" w:evenVBand="0" w:oddHBand="0" w:evenHBand="0" w:firstRowFirstColumn="0" w:firstRowLastColumn="0" w:lastRowFirstColumn="0" w:lastRowLastColumn="0"/>
             </w:pPr>
             <w:r>
-              <w:t xml:space="preserve">Estimated Time </w:t>
-            </w:r>
-            <w:proofErr w:type="gramStart"/>
-            <w:r>
-              <w:t>Of</w:t>
-            </w:r>
-            <w:proofErr w:type="gramEnd"/>
-            <w:r>
-              <w:t xml:space="preserve"> Completion</w:t>
+              <w:t>Estimated Time Of Completion</w:t>
             </w:r>
           </w:p>
         </w:tc>
@@ -1456,15 +1421,7 @@
     </w:p>
     <w:p>
       <w:r>
-        <w:t xml:space="preserve">You will also need to include </w:t>
-      </w:r>
-      <w:proofErr w:type="gramStart"/>
-      <w:r>
-        <w:t>sufficient</w:t>
-      </w:r>
-      <w:proofErr w:type="gramEnd"/>
-      <w:r>
-        <w:t xml:space="preserve"> annotations (notes) in your design to help communicate your ideas amongst team members and with your teacher(s).</w:t>
+        <w:t>You will also need to include sufficient annotations (notes) in your design to help communicate your ideas amongst team members and with your teacher(s).</w:t>
       </w:r>
     </w:p>
     <w:p>
@@ -1484,10 +1441,10 @@
           <w:noProof/>
         </w:rPr>
         <w:drawing>
-          <wp:inline distT="0" distB="0" distL="0" distR="0" wp14:anchorId="2C08B719" wp14:editId="554A425E">
-            <wp:extent cx="5730240" cy="1873250"/>
-            <wp:effectExtent l="0" t="0" r="3810" b="0"/>
-            <wp:docPr id="2" name="Picture 2"/>
+          <wp:inline distT="0" distB="0" distL="0" distR="0" wp14:anchorId="111CB541" wp14:editId="39EFDE60">
+            <wp:extent cx="5732780" cy="4918710"/>
+            <wp:effectExtent l="0" t="0" r="1270" b="0"/>
+            <wp:docPr id="3" name="Picture 3"/>
             <wp:cNvGraphicFramePr>
               <a:graphicFrameLocks xmlns:a="http://schemas.openxmlformats.org/drawingml/2006/main" noChangeAspect="1"/>
             </wp:cNvGraphicFramePr>
@@ -1495,13 +1452,13 @@
               <a:graphicData uri="http://schemas.openxmlformats.org/drawingml/2006/picture">
                 <pic:pic xmlns:pic="http://schemas.openxmlformats.org/drawingml/2006/picture">
                   <pic:nvPicPr>
-                    <pic:cNvPr id="0" name="Picture 2"/>
+                    <pic:cNvPr id="0" name="Picture 1"/>
                     <pic:cNvPicPr>
                       <a:picLocks noChangeAspect="1" noChangeArrowheads="1"/>
                     </pic:cNvPicPr>
                   </pic:nvPicPr>
                   <pic:blipFill>
-                    <a:blip r:embed="rId5" cstate="print">
+                    <a:blip r:embed="rId5">
                       <a:extLst>
                         <a:ext uri="{28A0092B-C50C-407E-A947-70E740481C1C}">
                           <a14:useLocalDpi xmlns:a14="http://schemas.microsoft.com/office/drawing/2010/main" val="0"/>
@@ -1516,7 +1473,7 @@
                   <pic:spPr bwMode="auto">
                     <a:xfrm>
                       <a:off x="0" y="0"/>
-                      <a:ext cx="5730240" cy="1873250"/>
+                      <a:ext cx="5732780" cy="4918710"/>
                     </a:xfrm>
                     <a:prstGeom prst="rect">
                       <a:avLst/>
@@ -1532,6 +1489,8 @@
           </wp:inline>
         </w:drawing>
       </w:r>
+      <w:bookmarkStart w:id="1" w:name="_GoBack"/>
+      <w:bookmarkEnd w:id="1"/>
       <w:r>
         <w:t xml:space="preserve"> </w:t>
       </w:r>
@@ -1548,7 +1507,6 @@
         <w:pStyle w:val="Heading2"/>
       </w:pPr>
       <w:r>
-        <w:lastRenderedPageBreak/>
         <w:t>Report</w:t>
       </w:r>
     </w:p>
@@ -1774,15 +1732,7 @@
               <w:cnfStyle w:val="100000000000" w:firstRow="1" w:lastRow="0" w:firstColumn="0" w:lastColumn="0" w:oddVBand="0" w:evenVBand="0" w:oddHBand="0" w:evenHBand="0" w:firstRowFirstColumn="0" w:firstRowLastColumn="0" w:lastRowFirstColumn="0" w:lastRowLastColumn="0"/>
             </w:pPr>
             <w:r>
-              <w:t xml:space="preserve">How </w:t>
-            </w:r>
-            <w:proofErr w:type="gramStart"/>
-            <w:r>
-              <w:t>To</w:t>
-            </w:r>
-            <w:proofErr w:type="gramEnd"/>
-            <w:r>
-              <w:t xml:space="preserve"> Submit</w:t>
+              <w:t>How To Submit</w:t>
             </w:r>
           </w:p>
         </w:tc>
@@ -2008,6 +1958,7 @@
         <w:pStyle w:val="Heading1"/>
       </w:pPr>
       <w:r>
+        <w:lastRenderedPageBreak/>
         <w:t>Testing</w:t>
       </w:r>
     </w:p>
@@ -2039,7 +1990,6 @@
         <w:pStyle w:val="Heading2"/>
       </w:pPr>
       <w:r>
-        <w:lastRenderedPageBreak/>
         <w:t>Product</w:t>
       </w:r>
     </w:p>
@@ -2672,10 +2622,7 @@
         </w:tc>
       </w:tr>
     </w:tbl>
-    <w:p>
-      <w:bookmarkStart w:id="1" w:name="_GoBack"/>
-      <w:bookmarkEnd w:id="1"/>
-    </w:p>
+    <w:p/>
     <w:p>
       <w:pPr>
         <w:pStyle w:val="Heading1"/>
@@ -2718,15 +2665,7 @@
         <w:t>a survey and a discussion</w:t>
       </w:r>
       <w:r>
-        <w:t xml:space="preserve">. The average of the peer assessment results for your work will contribute up to 20% of your </w:t>
-      </w:r>
-      <w:proofErr w:type="gramStart"/>
-      <w:r>
-        <w:t>final result</w:t>
-      </w:r>
-      <w:proofErr w:type="gramEnd"/>
-      <w:r>
-        <w:t>. The other 80% comes from your teacher(s).</w:t>
+        <w:t>. The average of the peer assessment results for your work will contribute up to 20% of your final result. The other 80% comes from your teacher(s).</w:t>
       </w:r>
     </w:p>
     <w:p>
@@ -2744,6 +2683,7 @@
         <w:pStyle w:val="Heading1"/>
       </w:pPr>
       <w:r>
+        <w:lastRenderedPageBreak/>
         <w:t>Submission</w:t>
       </w:r>
     </w:p>
@@ -3353,7 +3293,7 @@
       </w:pPr>
     </w:pPrDefault>
   </w:docDefaults>
-  <w:latentStyles w:defLockedState="0" w:defUIPriority="99" w:defSemiHidden="0" w:defUnhideWhenUsed="0" w:defQFormat="0" w:count="375">
+  <w:latentStyles w:defLockedState="0" w:defUIPriority="99" w:defSemiHidden="0" w:defUnhideWhenUsed="0" w:defQFormat="0" w:count="376">
     <w:lsdException w:name="Normal" w:uiPriority="0" w:qFormat="1"/>
     <w:lsdException w:name="heading 1" w:uiPriority="9" w:qFormat="1"/>
     <w:lsdException w:name="heading 2" w:semiHidden="1" w:uiPriority="9" w:unhideWhenUsed="1" w:qFormat="1"/>
@@ -3459,7 +3399,6 @@
     <w:lsdException w:name="HTML Sample" w:semiHidden="1" w:unhideWhenUsed="1"/>
     <w:lsdException w:name="HTML Typewriter" w:semiHidden="1" w:unhideWhenUsed="1"/>
     <w:lsdException w:name="HTML Variable" w:semiHidden="1" w:unhideWhenUsed="1"/>
-    <w:lsdException w:name="Normal Table" w:semiHidden="1" w:unhideWhenUsed="1"/>
     <w:lsdException w:name="annotation subject" w:semiHidden="1" w:unhideWhenUsed="1"/>
     <w:lsdException w:name="No List" w:semiHidden="1" w:unhideWhenUsed="1"/>
     <w:lsdException w:name="Outline List 1" w:semiHidden="1" w:unhideWhenUsed="1"/>
@@ -3506,10 +3445,8 @@
     <w:lsdException w:name="Table Subtle 2" w:semiHidden="1" w:unhideWhenUsed="1"/>
     <w:lsdException w:name="Table Web 1" w:semiHidden="1" w:unhideWhenUsed="1"/>
     <w:lsdException w:name="Table Web 2" w:semiHidden="1" w:unhideWhenUsed="1"/>
-    <w:lsdException w:name="Table Web 3" w:semiHidden="1" w:unhideWhenUsed="1"/>
     <w:lsdException w:name="Balloon Text" w:semiHidden="1" w:unhideWhenUsed="1"/>
     <w:lsdException w:name="Table Grid" w:uiPriority="39"/>
-    <w:lsdException w:name="Table Theme" w:semiHidden="1" w:unhideWhenUsed="1"/>
     <w:lsdException w:name="Placeholder Text" w:semiHidden="1"/>
     <w:lsdException w:name="No Spacing" w:uiPriority="1" w:qFormat="1"/>
     <w:lsdException w:name="Light Shading" w:uiPriority="60"/>
@@ -3729,6 +3666,7 @@
     <w:lsdException w:name="Smart Hyperlink" w:semiHidden="1" w:unhideWhenUsed="1"/>
     <w:lsdException w:name="Hashtag" w:semiHidden="1" w:unhideWhenUsed="1"/>
     <w:lsdException w:name="Unresolved Mention" w:semiHidden="1" w:unhideWhenUsed="1"/>
+    <w:lsdException w:name="Smart Link" w:semiHidden="1" w:unhideWhenUsed="1"/>
   </w:latentStyles>
   <w:style w:type="paragraph" w:default="1" w:styleId="Normal">
     <w:name w:val="Normal"/>

</xml_diff>